<commit_message>
Session tracking - Hidden Form Field and URL rewriting
Session tracking - Hidden Form Field and URL rewriting
</commit_message>
<xml_diff>
--- a/notes/AdvanceJava.docx
+++ b/notes/AdvanceJava.docx
@@ -3193,9 +3193,6 @@
     <w:p>
       <w:pPr>
         <w:pStyle w:val="NoSpacing"/>
-        <w:tabs>
-          <w:tab w:val="left" w:pos="1754"/>
-        </w:tabs>
         <w:rPr>
           <w:b/>
           <w:bCs/>
@@ -3208,28 +3205,33 @@
           <w:bCs/>
           <w:u w:val="single"/>
         </w:rPr>
-        <w:t>Session Tracking Techniques:</w:t>
-      </w:r>
-    </w:p>
-    <w:p>
-      <w:pPr>
-        <w:pStyle w:val="NoSpacing"/>
-        <w:tabs>
-          <w:tab w:val="left" w:pos="1754"/>
-        </w:tabs>
+        <w:t>Session Tracking techniques</w:t>
+      </w:r>
+    </w:p>
+    <w:p>
+      <w:pPr>
+        <w:pStyle w:val="NoSpacing"/>
+        <w:numPr>
+          <w:ilvl w:val="0"/>
+          <w:numId w:val="7"/>
+        </w:numPr>
         <w:rPr>
           <w:b/>
           <w:bCs/>
           <w:u w:val="single"/>
         </w:rPr>
       </w:pPr>
-    </w:p>
-    <w:p>
-      <w:pPr>
-        <w:pStyle w:val="NoSpacing"/>
-        <w:tabs>
-          <w:tab w:val="left" w:pos="1754"/>
-        </w:tabs>
+      <w:r>
+        <w:t>It is a way to retain the old request user data into new request.</w:t>
+      </w:r>
+    </w:p>
+    <w:p>
+      <w:pPr>
+        <w:pStyle w:val="NoSpacing"/>
+        <w:numPr>
+          <w:ilvl w:val="0"/>
+          <w:numId w:val="7"/>
+        </w:numPr>
         <w:rPr>
           <w:b/>
           <w:bCs/>
@@ -3237,13 +3239,892 @@
         </w:rPr>
       </w:pPr>
       <w:r>
+        <w:t xml:space="preserve">Using </w:t>
+      </w:r>
+      <w:proofErr w:type="gramStart"/>
+      <w:r>
+        <w:t>this techniques</w:t>
+      </w:r>
+      <w:proofErr w:type="gramEnd"/>
+      <w:r>
+        <w:t xml:space="preserve"> you can pass the old request data into next request.</w:t>
+      </w:r>
+    </w:p>
+    <w:p>
+      <w:pPr>
+        <w:pStyle w:val="NoSpacing"/>
+        <w:numPr>
+          <w:ilvl w:val="0"/>
+          <w:numId w:val="7"/>
+        </w:numPr>
         <w:rPr>
           <w:b/>
           <w:bCs/>
           <w:u w:val="single"/>
         </w:rPr>
+      </w:pPr>
+      <w:r>
+        <w:t>There are different session tracking techniques.</w:t>
+      </w:r>
+    </w:p>
+    <w:p>
+      <w:pPr>
+        <w:pStyle w:val="NoSpacing"/>
+        <w:numPr>
+          <w:ilvl w:val="1"/>
+          <w:numId w:val="7"/>
+        </w:numPr>
+        <w:rPr>
+          <w:b/>
+          <w:bCs/>
+          <w:u w:val="single"/>
+        </w:rPr>
+      </w:pPr>
+      <w:r>
+        <w:t>Hidden Form field</w:t>
+      </w:r>
+    </w:p>
+    <w:p>
+      <w:pPr>
+        <w:pStyle w:val="NoSpacing"/>
+        <w:numPr>
+          <w:ilvl w:val="2"/>
+          <w:numId w:val="7"/>
+        </w:numPr>
+        <w:rPr>
+          <w:b/>
+          <w:bCs/>
+          <w:u w:val="single"/>
+        </w:rPr>
+      </w:pPr>
+      <w:r>
+        <w:t xml:space="preserve">This is use to retain the old request data into new request which is generated through a </w:t>
+      </w:r>
+      <w:r>
+        <w:rPr>
+          <w:b/>
+          <w:bCs/>
+          <w:u w:val="single"/>
+        </w:rPr>
+        <w:t>form submission</w:t>
+      </w:r>
+      <w:r>
+        <w:t xml:space="preserve"> (Form and Submit button).</w:t>
+      </w:r>
+    </w:p>
+    <w:p>
+      <w:pPr>
+        <w:pStyle w:val="NoSpacing"/>
+        <w:numPr>
+          <w:ilvl w:val="2"/>
+          <w:numId w:val="7"/>
+        </w:numPr>
+        <w:rPr>
+          <w:b/>
+          <w:bCs/>
+          <w:u w:val="single"/>
+        </w:rPr>
+      </w:pPr>
+      <w:r>
+        <w:t xml:space="preserve">This can be </w:t>
+      </w:r>
+      <w:proofErr w:type="gramStart"/>
+      <w:r>
+        <w:t>achieve</w:t>
+      </w:r>
+      <w:proofErr w:type="gramEnd"/>
+      <w:r>
+        <w:t xml:space="preserve"> by holding the old request data into hidden fields in the form tag. </w:t>
+      </w:r>
+    </w:p>
+    <w:p>
+      <w:pPr>
+        <w:pStyle w:val="NoSpacing"/>
+        <w:ind w:left="2160"/>
+        <w:rPr>
+          <w:b/>
+          <w:bCs/>
+          <w:u w:val="single"/>
+        </w:rPr>
+      </w:pPr>
+      <w:r>
+        <w:rPr>
+          <w:b/>
+          <w:bCs/>
+          <w:noProof/>
+        </w:rPr>
+        <w:drawing>
+          <wp:inline distT="0" distB="0" distL="0" distR="0" wp14:anchorId="3A7ADC01" wp14:editId="1656E46A">
+            <wp:extent cx="2159000" cy="823003"/>
+            <wp:effectExtent l="0" t="0" r="0" b="0"/>
+            <wp:docPr id="1933913682" name="Picture 1"/>
+            <wp:cNvGraphicFramePr>
+              <a:graphicFrameLocks xmlns:a="http://schemas.openxmlformats.org/drawingml/2006/main" noChangeAspect="1"/>
+            </wp:cNvGraphicFramePr>
+            <a:graphic xmlns:a="http://schemas.openxmlformats.org/drawingml/2006/main">
+              <a:graphicData uri="http://schemas.openxmlformats.org/drawingml/2006/picture">
+                <pic:pic xmlns:pic="http://schemas.openxmlformats.org/drawingml/2006/picture">
+                  <pic:nvPicPr>
+                    <pic:cNvPr id="1933913682" name=""/>
+                    <pic:cNvPicPr/>
+                  </pic:nvPicPr>
+                  <pic:blipFill>
+                    <a:blip r:embed="rId10"/>
+                    <a:stretch>
+                      <a:fillRect/>
+                    </a:stretch>
+                  </pic:blipFill>
+                  <pic:spPr>
+                    <a:xfrm>
+                      <a:off x="0" y="0"/>
+                      <a:ext cx="2172875" cy="828292"/>
+                    </a:xfrm>
+                    <a:prstGeom prst="rect">
+                      <a:avLst/>
+                    </a:prstGeom>
+                  </pic:spPr>
+                </pic:pic>
+              </a:graphicData>
+            </a:graphic>
+          </wp:inline>
+        </w:drawing>
+      </w:r>
+    </w:p>
+    <w:p>
+      <w:pPr>
+        <w:pStyle w:val="NoSpacing"/>
+        <w:numPr>
+          <w:ilvl w:val="1"/>
+          <w:numId w:val="7"/>
+        </w:numPr>
+        <w:rPr>
+          <w:b/>
+          <w:bCs/>
+          <w:u w:val="single"/>
+        </w:rPr>
+      </w:pPr>
+      <w:r>
+        <w:t xml:space="preserve">URL rewriting </w:t>
+      </w:r>
+    </w:p>
+    <w:p>
+      <w:pPr>
+        <w:pStyle w:val="NoSpacing"/>
+        <w:numPr>
+          <w:ilvl w:val="2"/>
+          <w:numId w:val="7"/>
+        </w:numPr>
+        <w:rPr>
+          <w:b/>
+          <w:bCs/>
+          <w:u w:val="single"/>
+        </w:rPr>
+      </w:pPr>
+      <w:r>
+        <w:t xml:space="preserve">This is use to retain the old request data into new request which is generated through the </w:t>
+      </w:r>
+      <w:r>
+        <w:rPr>
+          <w:b/>
+          <w:bCs/>
+          <w:u w:val="single"/>
+        </w:rPr>
+        <w:t>anchor tag or send redirect</w:t>
+      </w:r>
+      <w:r>
+        <w:t>.</w:t>
+      </w:r>
+    </w:p>
+    <w:p>
+      <w:pPr>
+        <w:pStyle w:val="NoSpacing"/>
+        <w:numPr>
+          <w:ilvl w:val="2"/>
+          <w:numId w:val="7"/>
+        </w:numPr>
+        <w:rPr>
+          <w:b/>
+          <w:bCs/>
+          <w:u w:val="single"/>
+        </w:rPr>
+      </w:pPr>
+      <w:r>
+        <w:t>Using this you can add the parameters manually inside URL.</w:t>
+      </w:r>
+    </w:p>
+    <w:p>
+      <w:pPr>
+        <w:pStyle w:val="NoSpacing"/>
+        <w:numPr>
+          <w:ilvl w:val="2"/>
+          <w:numId w:val="7"/>
+        </w:numPr>
+        <w:rPr>
+          <w:b/>
+          <w:bCs/>
+          <w:u w:val="single"/>
+        </w:rPr>
+      </w:pPr>
+      <w:r>
+        <w:t>Example:</w:t>
+      </w:r>
+    </w:p>
+    <w:p>
+      <w:pPr>
+        <w:pStyle w:val="NoSpacing"/>
+        <w:numPr>
+          <w:ilvl w:val="3"/>
+          <w:numId w:val="7"/>
+        </w:numPr>
+        <w:rPr>
+          <w:b/>
+          <w:bCs/>
+          <w:u w:val="single"/>
+        </w:rPr>
+      </w:pPr>
+      <w:r>
+        <w:t>Anchor Tag</w:t>
+      </w:r>
+    </w:p>
+    <w:p>
+      <w:pPr>
+        <w:pStyle w:val="NoSpacing"/>
+        <w:ind w:left="2160"/>
+        <w:rPr>
+          <w:b/>
+          <w:bCs/>
+          <w:u w:val="single"/>
+        </w:rPr>
+      </w:pPr>
+      <w:r>
+        <w:rPr>
+          <w:b/>
+          <w:bCs/>
+          <w:noProof/>
+        </w:rPr>
+        <w:drawing>
+          <wp:inline distT="0" distB="0" distL="0" distR="0" wp14:anchorId="1E856604" wp14:editId="7EA76112">
+            <wp:extent cx="2819400" cy="353028"/>
+            <wp:effectExtent l="0" t="0" r="0" b="9525"/>
+            <wp:docPr id="317203628" name="Picture 1"/>
+            <wp:cNvGraphicFramePr>
+              <a:graphicFrameLocks xmlns:a="http://schemas.openxmlformats.org/drawingml/2006/main" noChangeAspect="1"/>
+            </wp:cNvGraphicFramePr>
+            <a:graphic xmlns:a="http://schemas.openxmlformats.org/drawingml/2006/main">
+              <a:graphicData uri="http://schemas.openxmlformats.org/drawingml/2006/picture">
+                <pic:pic xmlns:pic="http://schemas.openxmlformats.org/drawingml/2006/picture">
+                  <pic:nvPicPr>
+                    <pic:cNvPr id="317203628" name=""/>
+                    <pic:cNvPicPr/>
+                  </pic:nvPicPr>
+                  <pic:blipFill>
+                    <a:blip r:embed="rId11"/>
+                    <a:stretch>
+                      <a:fillRect/>
+                    </a:stretch>
+                  </pic:blipFill>
+                  <pic:spPr>
+                    <a:xfrm>
+                      <a:off x="0" y="0"/>
+                      <a:ext cx="2897864" cy="362853"/>
+                    </a:xfrm>
+                    <a:prstGeom prst="rect">
+                      <a:avLst/>
+                    </a:prstGeom>
+                  </pic:spPr>
+                </pic:pic>
+              </a:graphicData>
+            </a:graphic>
+          </wp:inline>
+        </w:drawing>
+      </w:r>
+    </w:p>
+    <w:p>
+      <w:pPr>
+        <w:pStyle w:val="NoSpacing"/>
+        <w:numPr>
+          <w:ilvl w:val="3"/>
+          <w:numId w:val="7"/>
+        </w:numPr>
+      </w:pPr>
+      <w:r>
+        <w:t>Send</w:t>
+      </w:r>
+      <w:r>
         <w:t xml:space="preserve"> </w:t>
       </w:r>
+      <w:r>
+        <w:t>Redirect</w:t>
+      </w:r>
+    </w:p>
+    <w:p>
+      <w:pPr>
+        <w:pStyle w:val="NoSpacing"/>
+        <w:ind w:left="2160"/>
+        <w:rPr>
+          <w:b/>
+          <w:bCs/>
+          <w:u w:val="single"/>
+        </w:rPr>
+      </w:pPr>
+      <w:r>
+        <w:rPr>
+          <w:b/>
+          <w:bCs/>
+          <w:noProof/>
+        </w:rPr>
+        <w:lastRenderedPageBreak/>
+        <w:drawing>
+          <wp:inline distT="0" distB="0" distL="0" distR="0" wp14:anchorId="7643E386" wp14:editId="257C92C7">
+            <wp:extent cx="2311400" cy="512904"/>
+            <wp:effectExtent l="0" t="0" r="0" b="1905"/>
+            <wp:docPr id="164267070" name="Picture 1"/>
+            <wp:cNvGraphicFramePr>
+              <a:graphicFrameLocks xmlns:a="http://schemas.openxmlformats.org/drawingml/2006/main" noChangeAspect="1"/>
+            </wp:cNvGraphicFramePr>
+            <a:graphic xmlns:a="http://schemas.openxmlformats.org/drawingml/2006/main">
+              <a:graphicData uri="http://schemas.openxmlformats.org/drawingml/2006/picture">
+                <pic:pic xmlns:pic="http://schemas.openxmlformats.org/drawingml/2006/picture">
+                  <pic:nvPicPr>
+                    <pic:cNvPr id="164267070" name=""/>
+                    <pic:cNvPicPr/>
+                  </pic:nvPicPr>
+                  <pic:blipFill>
+                    <a:blip r:embed="rId12"/>
+                    <a:stretch>
+                      <a:fillRect/>
+                    </a:stretch>
+                  </pic:blipFill>
+                  <pic:spPr>
+                    <a:xfrm>
+                      <a:off x="0" y="0"/>
+                      <a:ext cx="2354061" cy="522370"/>
+                    </a:xfrm>
+                    <a:prstGeom prst="rect">
+                      <a:avLst/>
+                    </a:prstGeom>
+                  </pic:spPr>
+                </pic:pic>
+              </a:graphicData>
+            </a:graphic>
+          </wp:inline>
+        </w:drawing>
+      </w:r>
+    </w:p>
+    <w:p>
+      <w:pPr>
+        <w:pStyle w:val="NoSpacing"/>
+        <w:numPr>
+          <w:ilvl w:val="1"/>
+          <w:numId w:val="7"/>
+        </w:numPr>
+        <w:rPr>
+          <w:b/>
+          <w:bCs/>
+          <w:u w:val="single"/>
+        </w:rPr>
+      </w:pPr>
+      <w:r>
+        <w:t>Cookies</w:t>
+      </w:r>
+    </w:p>
+    <w:p>
+      <w:pPr>
+        <w:pStyle w:val="NoSpacing"/>
+        <w:numPr>
+          <w:ilvl w:val="2"/>
+          <w:numId w:val="7"/>
+        </w:numPr>
+        <w:rPr>
+          <w:b/>
+          <w:bCs/>
+          <w:u w:val="single"/>
+        </w:rPr>
+      </w:pPr>
+      <w:r>
+        <w:t xml:space="preserve">This is use to maintain the </w:t>
+      </w:r>
+      <w:r>
+        <w:rPr>
+          <w:b/>
+          <w:bCs/>
+          <w:u w:val="single"/>
+        </w:rPr>
+        <w:t>user data at client side</w:t>
+      </w:r>
+      <w:r>
+        <w:t>.</w:t>
+      </w:r>
+    </w:p>
+    <w:p>
+      <w:pPr>
+        <w:pStyle w:val="NoSpacing"/>
+        <w:numPr>
+          <w:ilvl w:val="2"/>
+          <w:numId w:val="7"/>
+        </w:numPr>
+        <w:rPr>
+          <w:b/>
+          <w:bCs/>
+          <w:u w:val="single"/>
+        </w:rPr>
+      </w:pPr>
+      <w:r>
+        <w:t>Disadvantage</w:t>
+      </w:r>
+    </w:p>
+    <w:p>
+      <w:pPr>
+        <w:pStyle w:val="NoSpacing"/>
+        <w:numPr>
+          <w:ilvl w:val="3"/>
+          <w:numId w:val="7"/>
+        </w:numPr>
+        <w:rPr>
+          <w:b/>
+          <w:bCs/>
+          <w:u w:val="single"/>
+        </w:rPr>
+      </w:pPr>
+      <w:r>
+        <w:t>Can store only String type of user data using cookies.</w:t>
+      </w:r>
+    </w:p>
+    <w:p>
+      <w:pPr>
+        <w:pStyle w:val="NoSpacing"/>
+        <w:numPr>
+          <w:ilvl w:val="3"/>
+          <w:numId w:val="7"/>
+        </w:numPr>
+        <w:rPr>
+          <w:b/>
+          <w:bCs/>
+          <w:u w:val="single"/>
+        </w:rPr>
+      </w:pPr>
+      <w:r>
+        <w:t>There is limit to store user data using cookies which is of 40 cookies.</w:t>
+      </w:r>
+    </w:p>
+    <w:p>
+      <w:pPr>
+        <w:pStyle w:val="NoSpacing"/>
+        <w:numPr>
+          <w:ilvl w:val="3"/>
+          <w:numId w:val="7"/>
+        </w:numPr>
+      </w:pPr>
+      <w:r>
+        <w:t>Cookies can be decline or disable by Client.</w:t>
+      </w:r>
+      <w:r>
+        <w:br/>
+      </w:r>
+    </w:p>
+    <w:p>
+      <w:pPr>
+        <w:pStyle w:val="ListParagraph"/>
+        <w:numPr>
+          <w:ilvl w:val="1"/>
+          <w:numId w:val="7"/>
+        </w:numPr>
+        <w:rPr>
+          <w:sz w:val="24"/>
+          <w:szCs w:val="24"/>
+        </w:rPr>
+      </w:pPr>
+      <w:proofErr w:type="spellStart"/>
+      <w:r>
+        <w:rPr>
+          <w:sz w:val="24"/>
+          <w:szCs w:val="24"/>
+        </w:rPr>
+        <w:t>HttpSession</w:t>
+      </w:r>
+      <w:proofErr w:type="spellEnd"/>
+      <w:r>
+        <w:rPr>
+          <w:sz w:val="24"/>
+          <w:szCs w:val="24"/>
+        </w:rPr>
+        <w:t xml:space="preserve"> </w:t>
+      </w:r>
+    </w:p>
+    <w:p>
+      <w:pPr>
+        <w:pStyle w:val="NoSpacing"/>
+        <w:numPr>
+          <w:ilvl w:val="2"/>
+          <w:numId w:val="7"/>
+        </w:numPr>
+        <w:rPr>
+          <w:b/>
+          <w:bCs/>
+          <w:u w:val="single"/>
+        </w:rPr>
+      </w:pPr>
+      <w:r>
+        <w:t xml:space="preserve">This is use to maintain the </w:t>
+      </w:r>
+      <w:r>
+        <w:rPr>
+          <w:b/>
+          <w:bCs/>
+          <w:u w:val="single"/>
+        </w:rPr>
+        <w:t>user data at server side</w:t>
+      </w:r>
+    </w:p>
+    <w:p>
+      <w:pPr>
+        <w:pStyle w:val="NoSpacing"/>
+        <w:numPr>
+          <w:ilvl w:val="2"/>
+          <w:numId w:val="7"/>
+        </w:numPr>
+        <w:rPr>
+          <w:b/>
+          <w:bCs/>
+          <w:u w:val="single"/>
+        </w:rPr>
+      </w:pPr>
+      <w:r>
+        <w:rPr>
+          <w:b/>
+          <w:bCs/>
+        </w:rPr>
+        <w:t>Create</w:t>
+      </w:r>
+      <w:r>
+        <w:rPr>
+          <w:b/>
+          <w:bCs/>
+        </w:rPr>
+        <w:t>/get</w:t>
+      </w:r>
+      <w:r>
+        <w:rPr>
+          <w:b/>
+          <w:bCs/>
+        </w:rPr>
+        <w:t xml:space="preserve"> Session</w:t>
+      </w:r>
+    </w:p>
+    <w:p>
+      <w:pPr>
+        <w:pStyle w:val="NoSpacing"/>
+        <w:ind w:left="2160"/>
+        <w:rPr>
+          <w:b/>
+          <w:bCs/>
+        </w:rPr>
+      </w:pPr>
+      <w:proofErr w:type="spellStart"/>
+      <w:r>
+        <w:rPr>
+          <w:b/>
+          <w:bCs/>
+          <w:highlight w:val="yellow"/>
+        </w:rPr>
+        <w:t>HttpSession</w:t>
+      </w:r>
+      <w:proofErr w:type="spellEnd"/>
+      <w:r>
+        <w:rPr>
+          <w:b/>
+          <w:bCs/>
+          <w:highlight w:val="yellow"/>
+        </w:rPr>
+        <w:t xml:space="preserve"> session = </w:t>
+      </w:r>
+      <w:proofErr w:type="spellStart"/>
+      <w:proofErr w:type="gramStart"/>
+      <w:r>
+        <w:rPr>
+          <w:b/>
+          <w:bCs/>
+          <w:highlight w:val="yellow"/>
+        </w:rPr>
+        <w:t>request.getSession</w:t>
+      </w:r>
+      <w:proofErr w:type="spellEnd"/>
+      <w:proofErr w:type="gramEnd"/>
+      <w:r>
+        <w:rPr>
+          <w:b/>
+          <w:bCs/>
+          <w:highlight w:val="yellow"/>
+        </w:rPr>
+        <w:t>();</w:t>
+      </w:r>
+    </w:p>
+    <w:p>
+      <w:pPr>
+        <w:pStyle w:val="NoSpacing"/>
+        <w:ind w:left="2160"/>
+      </w:pPr>
+      <w:r>
+        <w:t xml:space="preserve">Above syntax to get the new session or if session is already </w:t>
+      </w:r>
+      <w:proofErr w:type="gramStart"/>
+      <w:r>
+        <w:t>exist</w:t>
+      </w:r>
+      <w:proofErr w:type="gramEnd"/>
+      <w:r>
+        <w:t xml:space="preserve"> then it will return the same/existing session</w:t>
+      </w:r>
+    </w:p>
+    <w:p>
+      <w:pPr>
+        <w:pStyle w:val="NoSpacing"/>
+        <w:numPr>
+          <w:ilvl w:val="2"/>
+          <w:numId w:val="7"/>
+        </w:numPr>
+        <w:rPr>
+          <w:b/>
+          <w:bCs/>
+          <w:u w:val="single"/>
+        </w:rPr>
+      </w:pPr>
+      <w:r>
+        <w:rPr>
+          <w:b/>
+          <w:bCs/>
+        </w:rPr>
+        <w:t>Set Value inside session</w:t>
+      </w:r>
+    </w:p>
+    <w:p>
+      <w:pPr>
+        <w:pStyle w:val="NoSpacing"/>
+        <w:ind w:left="2160"/>
+        <w:rPr>
+          <w:b/>
+          <w:bCs/>
+        </w:rPr>
+      </w:pPr>
+      <w:proofErr w:type="spellStart"/>
+      <w:proofErr w:type="gramStart"/>
+      <w:r>
+        <w:rPr>
+          <w:b/>
+          <w:bCs/>
+          <w:highlight w:val="yellow"/>
+        </w:rPr>
+        <w:t>session.setAttribute</w:t>
+      </w:r>
+      <w:proofErr w:type="spellEnd"/>
+      <w:proofErr w:type="gramEnd"/>
+      <w:r>
+        <w:rPr>
+          <w:b/>
+          <w:bCs/>
+          <w:highlight w:val="yellow"/>
+        </w:rPr>
+        <w:t xml:space="preserve">(“Key”, </w:t>
+      </w:r>
+      <w:r>
+        <w:rPr>
+          <w:b/>
+          <w:bCs/>
+          <w:highlight w:val="yellow"/>
+        </w:rPr>
+        <w:t>value</w:t>
+      </w:r>
+      <w:r>
+        <w:rPr>
+          <w:b/>
+          <w:bCs/>
+          <w:highlight w:val="yellow"/>
+        </w:rPr>
+        <w:t>);</w:t>
+      </w:r>
+    </w:p>
+    <w:p>
+      <w:pPr>
+        <w:pStyle w:val="NoSpacing"/>
+        <w:ind w:left="2160"/>
+      </w:pPr>
+      <w:r>
+        <w:t xml:space="preserve">In the session you can set the value using above syntax, in this Key will always be in string format and value will be in object format </w:t>
+      </w:r>
+    </w:p>
+    <w:p>
+      <w:pPr>
+        <w:pStyle w:val="NoSpacing"/>
+        <w:numPr>
+          <w:ilvl w:val="2"/>
+          <w:numId w:val="7"/>
+        </w:numPr>
+        <w:rPr>
+          <w:b/>
+          <w:bCs/>
+        </w:rPr>
+      </w:pPr>
+      <w:r>
+        <w:rPr>
+          <w:b/>
+          <w:bCs/>
+        </w:rPr>
+        <w:t>Get the value form session</w:t>
+      </w:r>
+    </w:p>
+    <w:p>
+      <w:pPr>
+        <w:pStyle w:val="NoSpacing"/>
+        <w:ind w:left="1440" w:firstLine="720"/>
+        <w:rPr>
+          <w:b/>
+          <w:bCs/>
+        </w:rPr>
+      </w:pPr>
+      <w:proofErr w:type="spellStart"/>
+      <w:proofErr w:type="gramStart"/>
+      <w:r>
+        <w:rPr>
+          <w:b/>
+          <w:bCs/>
+          <w:highlight w:val="yellow"/>
+        </w:rPr>
+        <w:t>session.</w:t>
+      </w:r>
+      <w:r>
+        <w:rPr>
+          <w:b/>
+          <w:bCs/>
+          <w:highlight w:val="yellow"/>
+        </w:rPr>
+        <w:t>g</w:t>
+      </w:r>
+      <w:r>
+        <w:rPr>
+          <w:b/>
+          <w:bCs/>
+          <w:highlight w:val="yellow"/>
+        </w:rPr>
+        <w:t>etAttribute</w:t>
+      </w:r>
+      <w:proofErr w:type="spellEnd"/>
+      <w:proofErr w:type="gramEnd"/>
+      <w:r>
+        <w:rPr>
+          <w:b/>
+          <w:bCs/>
+          <w:highlight w:val="yellow"/>
+        </w:rPr>
+        <w:t>(“Key</w:t>
+      </w:r>
+      <w:r>
+        <w:rPr>
+          <w:b/>
+          <w:bCs/>
+          <w:highlight w:val="yellow"/>
+        </w:rPr>
+        <w:t>): Object</w:t>
+      </w:r>
+    </w:p>
+    <w:p>
+      <w:pPr>
+        <w:pStyle w:val="NoSpacing"/>
+        <w:ind w:left="2160"/>
+      </w:pPr>
+      <w:r>
+        <w:t>From</w:t>
+      </w:r>
+      <w:r>
+        <w:t xml:space="preserve"> the session you can </w:t>
+      </w:r>
+      <w:r>
+        <w:t>get</w:t>
+      </w:r>
+      <w:r>
+        <w:t xml:space="preserve"> the value using above syntax, </w:t>
+      </w:r>
+      <w:r>
+        <w:t>you have to provide key and it will return you the value in object</w:t>
+      </w:r>
+    </w:p>
+    <w:p>
+      <w:pPr>
+        <w:pStyle w:val="NoSpacing"/>
+        <w:numPr>
+          <w:ilvl w:val="2"/>
+          <w:numId w:val="7"/>
+        </w:numPr>
+        <w:rPr>
+          <w:b/>
+          <w:bCs/>
+        </w:rPr>
+      </w:pPr>
+      <w:r>
+        <w:rPr>
+          <w:b/>
+          <w:bCs/>
+        </w:rPr>
+        <w:t>Destroy Session</w:t>
+      </w:r>
+    </w:p>
+    <w:p>
+      <w:pPr>
+        <w:pStyle w:val="NoSpacing"/>
+        <w:ind w:left="2160"/>
+        <w:rPr>
+          <w:b/>
+          <w:bCs/>
+        </w:rPr>
+      </w:pPr>
+      <w:proofErr w:type="spellStart"/>
+      <w:proofErr w:type="gramStart"/>
+      <w:r>
+        <w:rPr>
+          <w:b/>
+          <w:bCs/>
+          <w:highlight w:val="yellow"/>
+        </w:rPr>
+        <w:t>session.invalidate</w:t>
+      </w:r>
+      <w:proofErr w:type="spellEnd"/>
+      <w:proofErr w:type="gramEnd"/>
+      <w:r>
+        <w:rPr>
+          <w:b/>
+          <w:bCs/>
+          <w:highlight w:val="yellow"/>
+        </w:rPr>
+        <w:t>()</w:t>
+      </w:r>
+      <w:r>
+        <w:rPr>
+          <w:b/>
+          <w:bCs/>
+        </w:rPr>
+        <w:t xml:space="preserve">  </w:t>
+      </w:r>
+    </w:p>
+    <w:p>
+      <w:pPr>
+        <w:pStyle w:val="NoSpacing"/>
+        <w:ind w:left="2160"/>
+      </w:pPr>
+      <w:r>
+        <w:t xml:space="preserve">It deleted the session from the server side. </w:t>
+      </w:r>
+    </w:p>
+    <w:p>
+      <w:pPr>
+        <w:pStyle w:val="NoSpacing"/>
+        <w:tabs>
+          <w:tab w:val="left" w:pos="1754"/>
+        </w:tabs>
+        <w:rPr>
+          <w:b/>
+          <w:bCs/>
+          <w:u w:val="single"/>
+        </w:rPr>
+      </w:pPr>
     </w:p>
     <w:sectPr>
       <w:pgSz w:w="12240" w:h="15840"/>
@@ -3525,6 +4406,95 @@
     </w:lvl>
   </w:abstractNum>
   <w:abstractNum w:abstractNumId="3" w15:restartNumberingAfterBreak="0">
+    <w:nsid w:val="60B724A2"/>
+    <w:multiLevelType w:val="hybridMultilevel"/>
+    <w:tmpl w:val="E6A6F30C"/>
+    <w:lvl w:ilvl="0" w:tplc="0409000F">
+      <w:start w:val="1"/>
+      <w:numFmt w:val="decimal"/>
+      <w:lvlText w:val="%1."/>
+      <w:lvlJc w:val="left"/>
+      <w:pPr>
+        <w:ind w:left="720" w:hanging="360"/>
+      </w:pPr>
+      <w:rPr>
+        <w:rFonts w:hint="default"/>
+      </w:rPr>
+    </w:lvl>
+    <w:lvl w:ilvl="1" w:tplc="04090019">
+      <w:start w:val="1"/>
+      <w:numFmt w:val="lowerLetter"/>
+      <w:lvlText w:val="%2."/>
+      <w:lvlJc w:val="left"/>
+      <w:pPr>
+        <w:ind w:left="1440" w:hanging="360"/>
+      </w:pPr>
+    </w:lvl>
+    <w:lvl w:ilvl="2" w:tplc="0409001B">
+      <w:start w:val="1"/>
+      <w:numFmt w:val="lowerRoman"/>
+      <w:lvlText w:val="%3."/>
+      <w:lvlJc w:val="right"/>
+      <w:pPr>
+        <w:ind w:left="2160" w:hanging="180"/>
+      </w:pPr>
+    </w:lvl>
+    <w:lvl w:ilvl="3" w:tplc="0409000F">
+      <w:start w:val="1"/>
+      <w:numFmt w:val="decimal"/>
+      <w:lvlText w:val="%4."/>
+      <w:lvlJc w:val="left"/>
+      <w:pPr>
+        <w:ind w:left="2880" w:hanging="360"/>
+      </w:pPr>
+    </w:lvl>
+    <w:lvl w:ilvl="4" w:tplc="04090019" w:tentative="1">
+      <w:start w:val="1"/>
+      <w:numFmt w:val="lowerLetter"/>
+      <w:lvlText w:val="%5."/>
+      <w:lvlJc w:val="left"/>
+      <w:pPr>
+        <w:ind w:left="3600" w:hanging="360"/>
+      </w:pPr>
+    </w:lvl>
+    <w:lvl w:ilvl="5" w:tplc="0409001B" w:tentative="1">
+      <w:start w:val="1"/>
+      <w:numFmt w:val="lowerRoman"/>
+      <w:lvlText w:val="%6."/>
+      <w:lvlJc w:val="right"/>
+      <w:pPr>
+        <w:ind w:left="4320" w:hanging="180"/>
+      </w:pPr>
+    </w:lvl>
+    <w:lvl w:ilvl="6" w:tplc="0409000F" w:tentative="1">
+      <w:start w:val="1"/>
+      <w:numFmt w:val="decimal"/>
+      <w:lvlText w:val="%7."/>
+      <w:lvlJc w:val="left"/>
+      <w:pPr>
+        <w:ind w:left="5040" w:hanging="360"/>
+      </w:pPr>
+    </w:lvl>
+    <w:lvl w:ilvl="7" w:tplc="04090019" w:tentative="1">
+      <w:start w:val="1"/>
+      <w:numFmt w:val="lowerLetter"/>
+      <w:lvlText w:val="%8."/>
+      <w:lvlJc w:val="left"/>
+      <w:pPr>
+        <w:ind w:left="5760" w:hanging="360"/>
+      </w:pPr>
+    </w:lvl>
+    <w:lvl w:ilvl="8" w:tplc="0409001B" w:tentative="1">
+      <w:start w:val="1"/>
+      <w:numFmt w:val="lowerRoman"/>
+      <w:lvlText w:val="%9."/>
+      <w:lvlJc w:val="right"/>
+      <w:pPr>
+        <w:ind w:left="6480" w:hanging="180"/>
+      </w:pPr>
+    </w:lvl>
+  </w:abstractNum>
+  <w:abstractNum w:abstractNumId="4" w15:restartNumberingAfterBreak="0">
     <w:nsid w:val="63D531E1"/>
     <w:multiLevelType w:val="hybridMultilevel"/>
     <w:tmpl w:val="65B68E8E"/>
@@ -3613,7 +4583,7 @@
       </w:pPr>
     </w:lvl>
   </w:abstractNum>
-  <w:abstractNum w:abstractNumId="4" w15:restartNumberingAfterBreak="0">
+  <w:abstractNum w:abstractNumId="5" w15:restartNumberingAfterBreak="0">
     <w:nsid w:val="6BEC00E2"/>
     <w:multiLevelType w:val="hybridMultilevel"/>
     <w:tmpl w:val="6F8E2002"/>
@@ -3702,7 +4672,7 @@
       </w:pPr>
     </w:lvl>
   </w:abstractNum>
-  <w:abstractNum w:abstractNumId="5" w15:restartNumberingAfterBreak="0">
+  <w:abstractNum w:abstractNumId="6" w15:restartNumberingAfterBreak="0">
     <w:nsid w:val="6E3A6611"/>
     <w:multiLevelType w:val="hybridMultilevel"/>
     <w:tmpl w:val="7A405C50"/>
@@ -3792,7 +4762,7 @@
     </w:lvl>
   </w:abstractNum>
   <w:num w:numId="1" w16cid:durableId="1517495748">
-    <w:abstractNumId w:val="5"/>
+    <w:abstractNumId w:val="6"/>
   </w:num>
   <w:num w:numId="2" w16cid:durableId="335966111">
     <w:abstractNumId w:val="0"/>
@@ -3801,13 +4771,16 @@
     <w:abstractNumId w:val="2"/>
   </w:num>
   <w:num w:numId="4" w16cid:durableId="1195658422">
-    <w:abstractNumId w:val="3"/>
+    <w:abstractNumId w:val="4"/>
   </w:num>
   <w:num w:numId="5" w16cid:durableId="1676111230">
-    <w:abstractNumId w:val="4"/>
+    <w:abstractNumId w:val="5"/>
   </w:num>
   <w:num w:numId="6" w16cid:durableId="169805782">
     <w:abstractNumId w:val="1"/>
+  </w:num>
+  <w:num w:numId="7" w16cid:durableId="1190804339">
+    <w:abstractNumId w:val="3"/>
   </w:num>
 </w:numbering>
 </file>

</xml_diff>

<commit_message>
REST API and Documentation using Swagger(OpenAPI)
REST API and Documentation using Swagger(OpenAPI)
</commit_message>
<xml_diff>
--- a/notes/AdvanceJava.docx
+++ b/notes/AdvanceJava.docx
@@ -6,8 +6,16 @@
       <w:pPr>
         <w:pStyle w:val="NoSpacing"/>
       </w:pPr>
-      <w:r>
-        <w:t>Web Application</w:t>
+      <w:proofErr w:type="spellStart"/>
+      <w:r>
+        <w:t>S</w:t>
+      </w:r>
+      <w:r>
+        <w:t>Web</w:t>
+      </w:r>
+      <w:proofErr w:type="spellEnd"/>
+      <w:r>
+        <w:t xml:space="preserve"> Application</w:t>
       </w:r>
     </w:p>
     <w:p>
@@ -593,7 +601,7 @@
           <w:szCs w:val="32"/>
         </w:rPr>
         <w:drawing>
-          <wp:inline distT="0" distB="0" distL="0" distR="0" wp14:anchorId="28E90684" wp14:editId="16217DD8">
+          <wp:inline distT="0" distB="0" distL="0" distR="0" wp14:anchorId="28E90684" wp14:editId="684F1E2A">
             <wp:extent cx="5934710" cy="661035"/>
             <wp:effectExtent l="0" t="0" r="8890" b="5715"/>
             <wp:docPr id="238411225" name="Picture 2"/>
@@ -4870,10 +4878,10 @@
             <v:path o:extrusionok="f" gradientshapeok="t" o:connecttype="rect"/>
             <o:lock v:ext="edit" aspectratio="t"/>
           </v:shapetype>
-          <v:shape id="_x0000_i1025" type="#_x0000_t75" style="width:422.55pt;height:154pt" o:ole="">
+          <v:shape id="_x0000_i1025" type="#_x0000_t75" style="width:422.5pt;height:153.9pt" o:ole="">
             <v:imagedata r:id="rId14" o:title=""/>
           </v:shape>
-          <o:OLEObject Type="Embed" ProgID="PBrush" ShapeID="_x0000_i1025" DrawAspect="Content" ObjectID="_1828160154" r:id="rId15"/>
+          <o:OLEObject Type="Embed" ProgID="PBrush" ShapeID="_x0000_i1025" DrawAspect="Content" ObjectID="_1829154006" r:id="rId15"/>
         </w:object>
       </w:r>
       <w:r>
@@ -5232,10 +5240,10 @@
       </w:r>
       <w:r>
         <w:object w:dxaOrig="8420" w:dyaOrig="2950" w14:anchorId="5985B743">
-          <v:shape id="_x0000_i1026" type="#_x0000_t75" style="width:420.95pt;height:147.7pt" o:ole="">
+          <v:shape id="_x0000_i1026" type="#_x0000_t75" style="width:420.9pt;height:147.55pt" o:ole="">
             <v:imagedata r:id="rId20" o:title=""/>
           </v:shape>
-          <o:OLEObject Type="Embed" ProgID="PBrush" ShapeID="_x0000_i1026" DrawAspect="Content" ObjectID="_1828160155" r:id="rId21"/>
+          <o:OLEObject Type="Embed" ProgID="PBrush" ShapeID="_x0000_i1026" DrawAspect="Content" ObjectID="_1829154007" r:id="rId21"/>
         </w:object>
       </w:r>
     </w:p>
@@ -5881,10 +5889,10 @@
       </w:r>
       <w:r>
         <w:object w:dxaOrig="8800" w:dyaOrig="3350" w14:anchorId="79D4682B">
-          <v:shape id="_x0000_i1027" type="#_x0000_t75" style="width:439.9pt;height:167.65pt" o:ole="">
+          <v:shape id="_x0000_i1027" type="#_x0000_t75" style="width:439.9pt;height:167.75pt" o:ole="">
             <v:imagedata r:id="rId24" o:title=""/>
           </v:shape>
-          <o:OLEObject Type="Embed" ProgID="PBrush" ShapeID="_x0000_i1027" DrawAspect="Content" ObjectID="_1828160156" r:id="rId25"/>
+          <o:OLEObject Type="Embed" ProgID="PBrush" ShapeID="_x0000_i1027" DrawAspect="Content" ObjectID="_1829154008" r:id="rId25"/>
         </w:object>
       </w:r>
     </w:p>
@@ -5928,10 +5936,10 @@
       </w:pPr>
       <w:r>
         <w:object w:dxaOrig="9360" w:dyaOrig="3230" w14:anchorId="64AD29DD">
-          <v:shape id="_x0000_i1028" type="#_x0000_t75" style="width:468pt;height:161.1pt" o:ole="">
+          <v:shape id="_x0000_i1028" type="#_x0000_t75" style="width:468pt;height:161pt" o:ole="">
             <v:imagedata r:id="rId26" o:title=""/>
           </v:shape>
-          <o:OLEObject Type="Embed" ProgID="PBrush" ShapeID="_x0000_i1028" DrawAspect="Content" ObjectID="_1828160157" r:id="rId27"/>
+          <o:OLEObject Type="Embed" ProgID="PBrush" ShapeID="_x0000_i1028" DrawAspect="Content" ObjectID="_1829154009" r:id="rId27"/>
         </w:object>
       </w:r>
     </w:p>
@@ -5991,10 +5999,10 @@
       </w:pPr>
       <w:r>
         <w:object w:dxaOrig="9360" w:dyaOrig="3340" w14:anchorId="622BE105">
-          <v:shape id="_x0000_i1029" type="#_x0000_t75" style="width:468pt;height:167.1pt" o:ole="">
+          <v:shape id="_x0000_i1029" type="#_x0000_t75" style="width:468pt;height:167.35pt" o:ole="">
             <v:imagedata r:id="rId28" o:title=""/>
           </v:shape>
-          <o:OLEObject Type="Embed" ProgID="PBrush" ShapeID="_x0000_i1029" DrawAspect="Content" ObjectID="_1828160158" r:id="rId29"/>
+          <o:OLEObject Type="Embed" ProgID="PBrush" ShapeID="_x0000_i1029" DrawAspect="Content" ObjectID="_1829154010" r:id="rId29"/>
         </w:object>
       </w:r>
     </w:p>

</xml_diff>

<commit_message>
Spring Boot JPA Intro and CURD Operations
Spring Boot JPA Intro and CURD Operations
</commit_message>
<xml_diff>
--- a/notes/AdvanceJava.docx
+++ b/notes/AdvanceJava.docx
@@ -6,16 +6,8 @@
       <w:pPr>
         <w:pStyle w:val="NoSpacing"/>
       </w:pPr>
-      <w:proofErr w:type="spellStart"/>
-      <w:r>
-        <w:t>S</w:t>
-      </w:r>
-      <w:r>
-        <w:t>Web</w:t>
-      </w:r>
-      <w:proofErr w:type="spellEnd"/>
-      <w:r>
-        <w:t xml:space="preserve"> Application</w:t>
+      <w:r>
+        <w:t>Web Application</w:t>
       </w:r>
     </w:p>
     <w:p>
@@ -601,7 +593,7 @@
           <w:szCs w:val="32"/>
         </w:rPr>
         <w:drawing>
-          <wp:inline distT="0" distB="0" distL="0" distR="0" wp14:anchorId="28E90684" wp14:editId="684F1E2A">
+          <wp:inline distT="0" distB="0" distL="0" distR="0" wp14:anchorId="28E90684" wp14:editId="4A5A222F">
             <wp:extent cx="5934710" cy="661035"/>
             <wp:effectExtent l="0" t="0" r="8890" b="5715"/>
             <wp:docPr id="238411225" name="Picture 2"/>
@@ -4878,10 +4870,10 @@
             <v:path o:extrusionok="f" gradientshapeok="t" o:connecttype="rect"/>
             <o:lock v:ext="edit" aspectratio="t"/>
           </v:shapetype>
-          <v:shape id="_x0000_i1025" type="#_x0000_t75" style="width:422.5pt;height:153.9pt" o:ole="">
+          <v:shape id="_x0000_i1025" type="#_x0000_t75" style="width:422.45pt;height:154pt" o:ole="">
             <v:imagedata r:id="rId14" o:title=""/>
           </v:shape>
-          <o:OLEObject Type="Embed" ProgID="PBrush" ShapeID="_x0000_i1025" DrawAspect="Content" ObjectID="_1829154006" r:id="rId15"/>
+          <o:OLEObject Type="Embed" ProgID="PBrush" ShapeID="_x0000_i1025" DrawAspect="Content" ObjectID="_1829759421" r:id="rId15"/>
         </w:object>
       </w:r>
       <w:r>
@@ -5240,10 +5232,10 @@
       </w:r>
       <w:r>
         <w:object w:dxaOrig="8420" w:dyaOrig="2950" w14:anchorId="5985B743">
-          <v:shape id="_x0000_i1026" type="#_x0000_t75" style="width:420.9pt;height:147.55pt" o:ole="">
+          <v:shape id="_x0000_i1026" type="#_x0000_t75" style="width:421.2pt;height:147.35pt" o:ole="">
             <v:imagedata r:id="rId20" o:title=""/>
           </v:shape>
-          <o:OLEObject Type="Embed" ProgID="PBrush" ShapeID="_x0000_i1026" DrawAspect="Content" ObjectID="_1829154007" r:id="rId21"/>
+          <o:OLEObject Type="Embed" ProgID="PBrush" ShapeID="_x0000_i1026" DrawAspect="Content" ObjectID="_1829759422" r:id="rId21"/>
         </w:object>
       </w:r>
     </w:p>
@@ -5889,10 +5881,10 @@
       </w:r>
       <w:r>
         <w:object w:dxaOrig="8800" w:dyaOrig="3350" w14:anchorId="79D4682B">
-          <v:shape id="_x0000_i1027" type="#_x0000_t75" style="width:439.9pt;height:167.75pt" o:ole="">
+          <v:shape id="_x0000_i1027" type="#_x0000_t75" style="width:439.9pt;height:167.7pt" o:ole="">
             <v:imagedata r:id="rId24" o:title=""/>
           </v:shape>
-          <o:OLEObject Type="Embed" ProgID="PBrush" ShapeID="_x0000_i1027" DrawAspect="Content" ObjectID="_1829154008" r:id="rId25"/>
+          <o:OLEObject Type="Embed" ProgID="PBrush" ShapeID="_x0000_i1027" DrawAspect="Content" ObjectID="_1829759423" r:id="rId25"/>
         </w:object>
       </w:r>
     </w:p>
@@ -5936,10 +5928,10 @@
       </w:pPr>
       <w:r>
         <w:object w:dxaOrig="9360" w:dyaOrig="3230" w14:anchorId="64AD29DD">
-          <v:shape id="_x0000_i1028" type="#_x0000_t75" style="width:468pt;height:161pt" o:ole="">
+          <v:shape id="_x0000_i1028" type="#_x0000_t75" style="width:468.2pt;height:161.05pt" o:ole="">
             <v:imagedata r:id="rId26" o:title=""/>
           </v:shape>
-          <o:OLEObject Type="Embed" ProgID="PBrush" ShapeID="_x0000_i1028" DrawAspect="Content" ObjectID="_1829154009" r:id="rId27"/>
+          <o:OLEObject Type="Embed" ProgID="PBrush" ShapeID="_x0000_i1028" DrawAspect="Content" ObjectID="_1829759424" r:id="rId27"/>
         </w:object>
       </w:r>
     </w:p>
@@ -5999,10 +5991,10 @@
       </w:pPr>
       <w:r>
         <w:object w:dxaOrig="9360" w:dyaOrig="3340" w14:anchorId="622BE105">
-          <v:shape id="_x0000_i1029" type="#_x0000_t75" style="width:468pt;height:167.35pt" o:ole="">
+          <v:shape id="_x0000_i1029" type="#_x0000_t75" style="width:468.2pt;height:167.3pt" o:ole="">
             <v:imagedata r:id="rId28" o:title=""/>
           </v:shape>
-          <o:OLEObject Type="Embed" ProgID="PBrush" ShapeID="_x0000_i1029" DrawAspect="Content" ObjectID="_1829154010" r:id="rId29"/>
+          <o:OLEObject Type="Embed" ProgID="PBrush" ShapeID="_x0000_i1029" DrawAspect="Content" ObjectID="_1829759425" r:id="rId29"/>
         </w:object>
       </w:r>
     </w:p>

</xml_diff>